<commit_message>
Truth table corrected and control circuit changed to have more outputs
</commit_message>
<xml_diff>
--- a/TruthTable.docx
+++ b/TruthTable.docx
@@ -6,16 +6,18 @@
       <w:tblPr>
         <w:tblStyle w:val="TableGrid"/>
         <w:tblpPr w:leftFromText="180" w:rightFromText="180" w:horzAnchor="page" w:tblpX="1450" w:tblpY="724"/>
-        <w:tblW w:w="0" w:type="auto"/>
+        <w:tblW w:w="9634" w:type="dxa"/>
         <w:tblLook w:val="04A0" w:firstRow="1" w:lastRow="0" w:firstColumn="1" w:lastColumn="0" w:noHBand="0" w:noVBand="1"/>
       </w:tblPr>
       <w:tblGrid>
-        <w:gridCol w:w="1621"/>
-        <w:gridCol w:w="1632"/>
-        <w:gridCol w:w="1669"/>
-        <w:gridCol w:w="1576"/>
-        <w:gridCol w:w="1173"/>
+        <w:gridCol w:w="1208"/>
+        <w:gridCol w:w="1224"/>
+        <w:gridCol w:w="1285"/>
+        <w:gridCol w:w="1131"/>
+        <w:gridCol w:w="1337"/>
         <w:gridCol w:w="1339"/>
+        <w:gridCol w:w="901"/>
+        <w:gridCol w:w="1209"/>
       </w:tblGrid>
       <w:tr>
         <w:trPr>
@@ -23,7 +25,7 @@
         </w:trPr>
         <w:tc>
           <w:tcPr>
-            <w:tcW w:w="1664" w:type="dxa"/>
+            <w:tcW w:w="1208" w:type="dxa"/>
           </w:tcPr>
           <w:p>
             <w:r>
@@ -33,7 +35,7 @@
         </w:tc>
         <w:tc>
           <w:tcPr>
-            <w:tcW w:w="1674" w:type="dxa"/>
+            <w:tcW w:w="1224" w:type="dxa"/>
           </w:tcPr>
           <w:p>
             <w:proofErr w:type="spellStart"/>
@@ -45,7 +47,7 @@
         </w:tc>
         <w:tc>
           <w:tcPr>
-            <w:tcW w:w="1709" w:type="dxa"/>
+            <w:tcW w:w="1285" w:type="dxa"/>
           </w:tcPr>
           <w:p>
             <w:proofErr w:type="spellStart"/>
@@ -57,7 +59,7 @@
         </w:tc>
         <w:tc>
           <w:tcPr>
-            <w:tcW w:w="1622" w:type="dxa"/>
+            <w:tcW w:w="1131" w:type="dxa"/>
           </w:tcPr>
           <w:p>
             <w:proofErr w:type="spellStart"/>
@@ -69,31 +71,58 @@
         </w:tc>
         <w:tc>
           <w:tcPr>
-            <w:tcW w:w="1231" w:type="dxa"/>
-          </w:tcPr>
-          <w:p>
-            <w:r>
-              <w:t>Add</w:t>
-            </w:r>
-          </w:p>
-        </w:tc>
-        <w:tc>
-          <w:tcPr>
-            <w:tcW w:w="1110" w:type="dxa"/>
+            <w:tcW w:w="991" w:type="dxa"/>
           </w:tcPr>
           <w:p>
             <w:proofErr w:type="spellStart"/>
             <w:r>
+              <w:t>ALUControl</w:t>
+            </w:r>
+            <w:proofErr w:type="spellEnd"/>
+          </w:p>
+        </w:tc>
+        <w:tc>
+          <w:tcPr>
+            <w:tcW w:w="1339" w:type="dxa"/>
+          </w:tcPr>
+          <w:p>
+            <w:proofErr w:type="spellStart"/>
+            <w:r>
               <w:t>MemToReg</w:t>
             </w:r>
             <w:proofErr w:type="spellEnd"/>
+          </w:p>
+        </w:tc>
+        <w:tc>
+          <w:tcPr>
+            <w:tcW w:w="901" w:type="dxa"/>
+          </w:tcPr>
+          <w:p>
+            <w:proofErr w:type="spellStart"/>
+            <w:r>
+              <w:t>RegDst</w:t>
+            </w:r>
+            <w:proofErr w:type="spellEnd"/>
+          </w:p>
+        </w:tc>
+        <w:tc>
+          <w:tcPr>
+            <w:tcW w:w="1555" w:type="dxa"/>
+          </w:tcPr>
+          <w:p>
+            <w:r>
+              <w:t>ALUSRC</w:t>
+            </w:r>
           </w:p>
         </w:tc>
       </w:tr>
       <w:tr>
-        <w:tc>
-          <w:tcPr>
-            <w:tcW w:w="1664" w:type="dxa"/>
+        <w:trPr>
+          <w:trHeight w:val="357"/>
+        </w:trPr>
+        <w:tc>
+          <w:tcPr>
+            <w:tcW w:w="1208" w:type="dxa"/>
           </w:tcPr>
           <w:p>
             <w:proofErr w:type="spellStart"/>
@@ -105,61 +134,82 @@
         </w:tc>
         <w:tc>
           <w:tcPr>
-            <w:tcW w:w="1674" w:type="dxa"/>
-          </w:tcPr>
-          <w:p>
-            <w:r>
-              <w:t>1</w:t>
-            </w:r>
-          </w:p>
-        </w:tc>
-        <w:tc>
-          <w:tcPr>
-            <w:tcW w:w="1709" w:type="dxa"/>
-          </w:tcPr>
-          <w:p>
-            <w:r>
-              <w:t>0</w:t>
-            </w:r>
-          </w:p>
-        </w:tc>
-        <w:tc>
-          <w:tcPr>
-            <w:tcW w:w="1622" w:type="dxa"/>
-          </w:tcPr>
-          <w:p>
-            <w:r>
-              <w:t>1</w:t>
-            </w:r>
-          </w:p>
-        </w:tc>
-        <w:tc>
-          <w:tcPr>
-            <w:tcW w:w="1231" w:type="dxa"/>
-          </w:tcPr>
-          <w:p>
-            <w:r>
-              <w:t>1</w:t>
-            </w:r>
-          </w:p>
-        </w:tc>
-        <w:tc>
-          <w:tcPr>
-            <w:tcW w:w="1110" w:type="dxa"/>
-          </w:tcPr>
-          <w:p>
-            <w:r>
-              <w:t>1</w:t>
-            </w:r>
-            <w:bookmarkStart w:id="0" w:name="_GoBack"/>
-            <w:bookmarkEnd w:id="0"/>
+            <w:tcW w:w="1224" w:type="dxa"/>
+          </w:tcPr>
+          <w:p>
+            <w:r>
+              <w:t>1</w:t>
+            </w:r>
+          </w:p>
+        </w:tc>
+        <w:tc>
+          <w:tcPr>
+            <w:tcW w:w="1285" w:type="dxa"/>
+          </w:tcPr>
+          <w:p>
+            <w:r>
+              <w:t>0</w:t>
+            </w:r>
+          </w:p>
+        </w:tc>
+        <w:tc>
+          <w:tcPr>
+            <w:tcW w:w="1131" w:type="dxa"/>
+          </w:tcPr>
+          <w:p>
+            <w:r>
+              <w:t>1</w:t>
+            </w:r>
+          </w:p>
+        </w:tc>
+        <w:tc>
+          <w:tcPr>
+            <w:tcW w:w="991" w:type="dxa"/>
+          </w:tcPr>
+          <w:p>
+            <w:r>
+              <w:t>1</w:t>
+            </w:r>
+          </w:p>
+        </w:tc>
+        <w:tc>
+          <w:tcPr>
+            <w:tcW w:w="1339" w:type="dxa"/>
+          </w:tcPr>
+          <w:p>
+            <w:r>
+              <w:t>1</w:t>
+            </w:r>
+          </w:p>
+        </w:tc>
+        <w:tc>
+          <w:tcPr>
+            <w:tcW w:w="901" w:type="dxa"/>
+          </w:tcPr>
+          <w:p>
+            <w:r>
+              <w:t>0</w:t>
+            </w:r>
+          </w:p>
+        </w:tc>
+        <w:tc>
+          <w:tcPr>
+            <w:tcW w:w="1555" w:type="dxa"/>
+          </w:tcPr>
+          <w:p>
+            <w:r>
+              <w:t>1</w:t>
+            </w:r>
           </w:p>
         </w:tc>
       </w:tr>
       <w:tr>
-        <w:tc>
-          <w:tcPr>
-            <w:tcW w:w="1664" w:type="dxa"/>
+        <w:trPr>
+          <w:trHeight w:val="372"/>
+        </w:trPr>
+        <w:tc>
+          <w:tcPr>
+            <w:tcW w:w="1208" w:type="dxa"/>
           </w:tcPr>
           <w:p>
             <w:proofErr w:type="spellStart"/>
@@ -171,47 +221,67 @@
         </w:tc>
         <w:tc>
           <w:tcPr>
-            <w:tcW w:w="1674" w:type="dxa"/>
-          </w:tcPr>
-          <w:p>
-            <w:r>
-              <w:t>0</w:t>
-            </w:r>
-          </w:p>
-        </w:tc>
-        <w:tc>
-          <w:tcPr>
-            <w:tcW w:w="1709" w:type="dxa"/>
-          </w:tcPr>
-          <w:p>
-            <w:r>
-              <w:t>1</w:t>
-            </w:r>
-          </w:p>
-        </w:tc>
-        <w:tc>
-          <w:tcPr>
-            <w:tcW w:w="1622" w:type="dxa"/>
-          </w:tcPr>
-          <w:p>
-            <w:r>
-              <w:t>0</w:t>
-            </w:r>
-          </w:p>
-        </w:tc>
-        <w:tc>
-          <w:tcPr>
-            <w:tcW w:w="1231" w:type="dxa"/>
-          </w:tcPr>
-          <w:p>
-            <w:r>
-              <w:t>1</w:t>
-            </w:r>
-          </w:p>
-        </w:tc>
-        <w:tc>
-          <w:tcPr>
-            <w:tcW w:w="1110" w:type="dxa"/>
+            <w:tcW w:w="1224" w:type="dxa"/>
+          </w:tcPr>
+          <w:p>
+            <w:r>
+              <w:t>0</w:t>
+            </w:r>
+          </w:p>
+        </w:tc>
+        <w:tc>
+          <w:tcPr>
+            <w:tcW w:w="1285" w:type="dxa"/>
+          </w:tcPr>
+          <w:p>
+            <w:r>
+              <w:t>1</w:t>
+            </w:r>
+          </w:p>
+        </w:tc>
+        <w:tc>
+          <w:tcPr>
+            <w:tcW w:w="1131" w:type="dxa"/>
+          </w:tcPr>
+          <w:p>
+            <w:r>
+              <w:t>0</w:t>
+            </w:r>
+          </w:p>
+        </w:tc>
+        <w:tc>
+          <w:tcPr>
+            <w:tcW w:w="991" w:type="dxa"/>
+          </w:tcPr>
+          <w:p>
+            <w:r>
+              <w:t>1</w:t>
+            </w:r>
+          </w:p>
+        </w:tc>
+        <w:tc>
+          <w:tcPr>
+            <w:tcW w:w="1339" w:type="dxa"/>
+          </w:tcPr>
+          <w:p>
+            <w:r>
+              <w:t>0</w:t>
+            </w:r>
+          </w:p>
+        </w:tc>
+        <w:tc>
+          <w:tcPr>
+            <w:tcW w:w="901" w:type="dxa"/>
+          </w:tcPr>
+          <w:p>
+            <w:r>
+              <w:t>0</w:t>
+            </w:r>
+          </w:p>
+        </w:tc>
+        <w:tc>
+          <w:tcPr>
+            <w:tcW w:w="1555" w:type="dxa"/>
           </w:tcPr>
           <w:p>
             <w:r>
@@ -226,7 +296,7 @@
         </w:trPr>
         <w:tc>
           <w:tcPr>
-            <w:tcW w:w="1664" w:type="dxa"/>
+            <w:tcW w:w="1208" w:type="dxa"/>
           </w:tcPr>
           <w:p>
             <w:r>
@@ -236,47 +306,67 @@
         </w:tc>
         <w:tc>
           <w:tcPr>
-            <w:tcW w:w="1674" w:type="dxa"/>
-          </w:tcPr>
-          <w:p>
-            <w:r>
-              <w:t>0</w:t>
-            </w:r>
-          </w:p>
-        </w:tc>
-        <w:tc>
-          <w:tcPr>
-            <w:tcW w:w="1709" w:type="dxa"/>
-          </w:tcPr>
-          <w:p>
-            <w:r>
-              <w:t>0</w:t>
-            </w:r>
-          </w:p>
-        </w:tc>
-        <w:tc>
-          <w:tcPr>
-            <w:tcW w:w="1622" w:type="dxa"/>
-          </w:tcPr>
-          <w:p>
-            <w:r>
-              <w:t>1</w:t>
-            </w:r>
-          </w:p>
-        </w:tc>
-        <w:tc>
-          <w:tcPr>
-            <w:tcW w:w="1231" w:type="dxa"/>
-          </w:tcPr>
-          <w:p>
-            <w:r>
-              <w:t>1</w:t>
-            </w:r>
-          </w:p>
-        </w:tc>
-        <w:tc>
-          <w:tcPr>
-            <w:tcW w:w="1110" w:type="dxa"/>
+            <w:tcW w:w="1224" w:type="dxa"/>
+          </w:tcPr>
+          <w:p>
+            <w:r>
+              <w:t>0</w:t>
+            </w:r>
+          </w:p>
+        </w:tc>
+        <w:tc>
+          <w:tcPr>
+            <w:tcW w:w="1285" w:type="dxa"/>
+          </w:tcPr>
+          <w:p>
+            <w:r>
+              <w:t>0</w:t>
+            </w:r>
+          </w:p>
+        </w:tc>
+        <w:tc>
+          <w:tcPr>
+            <w:tcW w:w="1131" w:type="dxa"/>
+          </w:tcPr>
+          <w:p>
+            <w:r>
+              <w:t>1</w:t>
+            </w:r>
+          </w:p>
+        </w:tc>
+        <w:tc>
+          <w:tcPr>
+            <w:tcW w:w="991" w:type="dxa"/>
+          </w:tcPr>
+          <w:p>
+            <w:r>
+              <w:t>1</w:t>
+            </w:r>
+          </w:p>
+        </w:tc>
+        <w:tc>
+          <w:tcPr>
+            <w:tcW w:w="1339" w:type="dxa"/>
+          </w:tcPr>
+          <w:p>
+            <w:r>
+              <w:t>0</w:t>
+            </w:r>
+          </w:p>
+        </w:tc>
+        <w:tc>
+          <w:tcPr>
+            <w:tcW w:w="901" w:type="dxa"/>
+          </w:tcPr>
+          <w:p>
+            <w:r>
+              <w:t>1</w:t>
+            </w:r>
+          </w:p>
+        </w:tc>
+        <w:tc>
+          <w:tcPr>
+            <w:tcW w:w="1555" w:type="dxa"/>
           </w:tcPr>
           <w:p>
             <w:r>
@@ -287,13 +377,14 @@
       </w:tr>
       <w:tr>
         <w:trPr>
-          <w:trHeight w:val="273"/>
+          <w:trHeight w:val="259"/>
         </w:trPr>
         <w:tc>
           <w:tcPr>
-            <w:tcW w:w="1664" w:type="dxa"/>
-          </w:tcPr>
-          <w:p>
+            <w:tcW w:w="1208" w:type="dxa"/>
+          </w:tcPr>
+          <w:p>
+            <w:bookmarkStart w:id="0" w:name="_GoBack" w:colFirst="5" w:colLast="8"/>
             <w:proofErr w:type="spellStart"/>
             <w:r>
               <w:t>addi</w:t>
@@ -303,55 +394,76 @@
         </w:tc>
         <w:tc>
           <w:tcPr>
-            <w:tcW w:w="1674" w:type="dxa"/>
-          </w:tcPr>
-          <w:p>
-            <w:r>
-              <w:t>0</w:t>
-            </w:r>
-          </w:p>
-        </w:tc>
-        <w:tc>
-          <w:tcPr>
-            <w:tcW w:w="1709" w:type="dxa"/>
-          </w:tcPr>
-          <w:p>
-            <w:r>
-              <w:t>0</w:t>
-            </w:r>
-          </w:p>
-        </w:tc>
-        <w:tc>
-          <w:tcPr>
-            <w:tcW w:w="1622" w:type="dxa"/>
-          </w:tcPr>
-          <w:p>
-            <w:r>
-              <w:t>1</w:t>
-            </w:r>
-          </w:p>
-        </w:tc>
-        <w:tc>
-          <w:tcPr>
-            <w:tcW w:w="1231" w:type="dxa"/>
-          </w:tcPr>
-          <w:p>
-            <w:r>
-              <w:t>1</w:t>
-            </w:r>
-          </w:p>
-        </w:tc>
-        <w:tc>
-          <w:tcPr>
-            <w:tcW w:w="1110" w:type="dxa"/>
-          </w:tcPr>
-          <w:p>
-            <w:r>
-              <w:t>0</w:t>
+            <w:tcW w:w="1224" w:type="dxa"/>
+          </w:tcPr>
+          <w:p>
+            <w:r>
+              <w:t>0</w:t>
+            </w:r>
+          </w:p>
+        </w:tc>
+        <w:tc>
+          <w:tcPr>
+            <w:tcW w:w="1285" w:type="dxa"/>
+          </w:tcPr>
+          <w:p>
+            <w:r>
+              <w:t>0</w:t>
+            </w:r>
+          </w:p>
+        </w:tc>
+        <w:tc>
+          <w:tcPr>
+            <w:tcW w:w="1131" w:type="dxa"/>
+          </w:tcPr>
+          <w:p>
+            <w:r>
+              <w:t>1</w:t>
+            </w:r>
+          </w:p>
+        </w:tc>
+        <w:tc>
+          <w:tcPr>
+            <w:tcW w:w="991" w:type="dxa"/>
+          </w:tcPr>
+          <w:p>
+            <w:r>
+              <w:t>1</w:t>
+            </w:r>
+          </w:p>
+        </w:tc>
+        <w:tc>
+          <w:tcPr>
+            <w:tcW w:w="1339" w:type="dxa"/>
+          </w:tcPr>
+          <w:p>
+            <w:r>
+              <w:t>0</w:t>
+            </w:r>
+          </w:p>
+        </w:tc>
+        <w:tc>
+          <w:tcPr>
+            <w:tcW w:w="901" w:type="dxa"/>
+          </w:tcPr>
+          <w:p>
+            <w:r>
+              <w:t>0</w:t>
+            </w:r>
+          </w:p>
+        </w:tc>
+        <w:tc>
+          <w:tcPr>
+            <w:tcW w:w="1555" w:type="dxa"/>
+          </w:tcPr>
+          <w:p>
+            <w:r>
+              <w:t>1</w:t>
             </w:r>
           </w:p>
         </w:tc>
       </w:tr>
+      <w:bookmarkEnd w:id="0"/>
     </w:tbl>
     <w:p/>
     <w:sectPr>

</xml_diff>